<commit_message>
Update Практическая работа Metasploit Framework Windows 7.docx
</commit_message>
<xml_diff>
--- a/БС/Практическая работа Metasploit Framework Windows 7.docx
+++ b/БС/Практическая работа Metasploit Framework Windows 7.docx
@@ -1065,6 +1065,7 @@
         <w:spacing w:line="240" w:lineRule="auto"/>
         <w:rPr>
           <w:rFonts w:ascii="Times New Roman" w:eastAsia="Times New Roman" w:hAnsi="Times New Roman" w:cs="Times New Roman"/>
+          <w:i/>
           <w:color w:val="4C4C4C"/>
           <w:sz w:val="28"/>
           <w:szCs w:val="28"/>
@@ -1075,6 +1076,7 @@
       <w:r>
         <w:rPr>
           <w:rFonts w:ascii="Times New Roman" w:eastAsia="Times New Roman" w:hAnsi="Times New Roman" w:cs="Times New Roman"/>
+          <w:i/>
           <w:color w:val="4C4C4C"/>
           <w:sz w:val="28"/>
           <w:szCs w:val="28"/>
@@ -1178,6 +1180,7 @@
       <w:r>
         <w:rPr>
           <w:rFonts w:ascii="Times New Roman" w:eastAsia="Times New Roman" w:hAnsi="Times New Roman" w:cs="Times New Roman"/>
+          <w:i/>
           <w:color w:val="4C4C4C"/>
           <w:sz w:val="28"/>
           <w:szCs w:val="28"/>
@@ -1190,6 +1193,7 @@
       <w:r>
         <w:rPr>
           <w:rFonts w:ascii="Times New Roman" w:eastAsia="Times New Roman" w:hAnsi="Times New Roman" w:cs="Times New Roman"/>
+          <w:b/>
           <w:i/>
           <w:color w:val="4C4C4C"/>
           <w:sz w:val="28"/>
@@ -1203,6 +1207,7 @@
       <w:r>
         <w:rPr>
           <w:rFonts w:ascii="Times New Roman" w:eastAsia="Times New Roman" w:hAnsi="Times New Roman" w:cs="Times New Roman"/>
+          <w:b/>
           <w:i/>
           <w:color w:val="4C4C4C"/>
           <w:sz w:val="28"/>
@@ -1216,6 +1221,7 @@
       <w:r>
         <w:rPr>
           <w:rFonts w:ascii="Times New Roman" w:eastAsia="Times New Roman" w:hAnsi="Times New Roman" w:cs="Times New Roman"/>
+          <w:b/>
           <w:i/>
           <w:color w:val="4C4C4C"/>
           <w:sz w:val="28"/>
@@ -1229,6 +1235,7 @@
       <w:r>
         <w:rPr>
           <w:rFonts w:ascii="Times New Roman" w:eastAsia="Times New Roman" w:hAnsi="Times New Roman" w:cs="Times New Roman"/>
+          <w:i/>
           <w:color w:val="4C4C4C"/>
           <w:sz w:val="28"/>
           <w:szCs w:val="28"/>
@@ -1395,16 +1402,18 @@
         <w:spacing w:line="240" w:lineRule="auto"/>
         <w:rPr>
           <w:rFonts w:ascii="Times New Roman" w:eastAsia="Times New Roman" w:hAnsi="Times New Roman" w:cs="Times New Roman"/>
-          <w:color w:val="4C4C4C"/>
-          <w:sz w:val="28"/>
-          <w:szCs w:val="28"/>
-          <w:shd w:val="clear" w:color="auto" w:fill="FFFFFF"/>
-          <w:lang w:eastAsia="ru-RU"/>
-        </w:rPr>
-      </w:pPr>
-      <w:r>
-        <w:rPr>
-          <w:rFonts w:ascii="Times New Roman" w:eastAsia="Times New Roman" w:hAnsi="Times New Roman" w:cs="Times New Roman"/>
+          <w:i/>
+          <w:color w:val="4C4C4C"/>
+          <w:sz w:val="28"/>
+          <w:szCs w:val="28"/>
+          <w:shd w:val="clear" w:color="auto" w:fill="FFFFFF"/>
+          <w:lang w:eastAsia="ru-RU"/>
+        </w:rPr>
+      </w:pPr>
+      <w:r>
+        <w:rPr>
+          <w:rFonts w:ascii="Times New Roman" w:eastAsia="Times New Roman" w:hAnsi="Times New Roman" w:cs="Times New Roman"/>
+          <w:i/>
           <w:color w:val="4C4C4C"/>
           <w:sz w:val="28"/>
           <w:szCs w:val="28"/>
@@ -1417,6 +1426,7 @@
       <w:r>
         <w:rPr>
           <w:rFonts w:ascii="Times New Roman" w:eastAsia="Times New Roman" w:hAnsi="Times New Roman" w:cs="Times New Roman"/>
+          <w:i/>
           <w:color w:val="4C4C4C"/>
           <w:sz w:val="28"/>
           <w:szCs w:val="28"/>
@@ -1428,6 +1438,7 @@
       <w:r>
         <w:rPr>
           <w:rFonts w:ascii="Times New Roman" w:eastAsia="Times New Roman" w:hAnsi="Times New Roman" w:cs="Times New Roman"/>
+          <w:i/>
           <w:color w:val="4C4C4C"/>
           <w:sz w:val="28"/>
           <w:szCs w:val="28"/>
@@ -1439,24 +1450,14 @@
       <w:r>
         <w:rPr>
           <w:rFonts w:ascii="Times New Roman" w:eastAsia="Times New Roman" w:hAnsi="Times New Roman" w:cs="Times New Roman"/>
-          <w:color w:val="4C4C4C"/>
-          <w:sz w:val="28"/>
-          <w:szCs w:val="28"/>
-          <w:shd w:val="clear" w:color="auto" w:fill="FFFFFF"/>
-          <w:lang w:eastAsia="ru-RU"/>
-        </w:rPr>
-        <w:t xml:space="preserve"> 7</w:t>
-      </w:r>
-      <w:r>
-        <w:rPr>
-          <w:rFonts w:ascii="Times New Roman" w:eastAsia="Times New Roman" w:hAnsi="Times New Roman" w:cs="Times New Roman"/>
-          <w:color w:val="4C4C4C"/>
-          <w:sz w:val="28"/>
-          <w:szCs w:val="28"/>
-          <w:shd w:val="clear" w:color="auto" w:fill="FFFFFF"/>
-          <w:lang w:eastAsia="ru-RU"/>
-        </w:rPr>
-        <w:t>:</w:t>
+          <w:i/>
+          <w:color w:val="4C4C4C"/>
+          <w:sz w:val="28"/>
+          <w:szCs w:val="28"/>
+          <w:shd w:val="clear" w:color="auto" w:fill="FFFFFF"/>
+          <w:lang w:eastAsia="ru-RU"/>
+        </w:rPr>
+        <w:t xml:space="preserve"> 7:</w:t>
       </w:r>
     </w:p>
     <w:p>
@@ -1631,7 +1632,6 @@
           <w:lang w:eastAsia="ru-RU"/>
         </w:rPr>
       </w:pPr>
-      <w:bookmarkStart w:id="0" w:name="_GoBack"/>
       <w:r>
         <w:rPr>
           <w:rFonts w:ascii="Times New Roman" w:eastAsia="Times New Roman" w:hAnsi="Times New Roman" w:cs="Times New Roman"/>
@@ -1692,7 +1692,6 @@
           </wp:inline>
         </w:drawing>
       </w:r>
-      <w:bookmarkEnd w:id="0"/>
     </w:p>
     <w:p>
       <w:pPr>
@@ -1704,16 +1703,18 @@
         <w:spacing w:line="240" w:lineRule="auto"/>
         <w:rPr>
           <w:rFonts w:ascii="Times New Roman" w:eastAsia="Times New Roman" w:hAnsi="Times New Roman" w:cs="Times New Roman"/>
-          <w:color w:val="4C4C4C"/>
-          <w:sz w:val="28"/>
-          <w:szCs w:val="28"/>
-          <w:shd w:val="clear" w:color="auto" w:fill="FFFFFF"/>
-          <w:lang w:eastAsia="ru-RU"/>
-        </w:rPr>
-      </w:pPr>
-      <w:r>
-        <w:rPr>
-          <w:rFonts w:ascii="Times New Roman" w:eastAsia="Times New Roman" w:hAnsi="Times New Roman" w:cs="Times New Roman"/>
+          <w:i/>
+          <w:color w:val="4C4C4C"/>
+          <w:sz w:val="28"/>
+          <w:szCs w:val="28"/>
+          <w:shd w:val="clear" w:color="auto" w:fill="FFFFFF"/>
+          <w:lang w:eastAsia="ru-RU"/>
+        </w:rPr>
+      </w:pPr>
+      <w:r>
+        <w:rPr>
+          <w:rFonts w:ascii="Times New Roman" w:eastAsia="Times New Roman" w:hAnsi="Times New Roman" w:cs="Times New Roman"/>
+          <w:i/>
           <w:color w:val="4C4C4C"/>
           <w:sz w:val="28"/>
           <w:szCs w:val="28"/>
@@ -1725,6 +1726,7 @@
       <w:r>
         <w:rPr>
           <w:rFonts w:ascii="Times New Roman" w:eastAsia="Times New Roman" w:hAnsi="Times New Roman" w:cs="Times New Roman"/>
+          <w:i/>
           <w:color w:val="4C4C4C"/>
           <w:sz w:val="28"/>
           <w:szCs w:val="28"/>
@@ -1736,25 +1738,17 @@
       <w:r>
         <w:rPr>
           <w:rFonts w:ascii="Times New Roman" w:eastAsia="Times New Roman" w:hAnsi="Times New Roman" w:cs="Times New Roman"/>
-          <w:color w:val="4C4C4C"/>
-          <w:sz w:val="28"/>
-          <w:szCs w:val="28"/>
-          <w:shd w:val="clear" w:color="auto" w:fill="FFFFFF"/>
-          <w:lang w:eastAsia="ru-RU"/>
-        </w:rPr>
-        <w:t xml:space="preserve"> 7</w:t>
-      </w:r>
-      <w:r>
-        <w:rPr>
-          <w:rFonts w:ascii="Times New Roman" w:eastAsia="Times New Roman" w:hAnsi="Times New Roman" w:cs="Times New Roman"/>
-          <w:color w:val="4C4C4C"/>
-          <w:sz w:val="28"/>
-          <w:szCs w:val="28"/>
-          <w:shd w:val="clear" w:color="auto" w:fill="FFFFFF"/>
-          <w:lang w:eastAsia="ru-RU"/>
-        </w:rPr>
-        <w:t>:</w:t>
-      </w:r>
+          <w:i/>
+          <w:color w:val="4C4C4C"/>
+          <w:sz w:val="28"/>
+          <w:szCs w:val="28"/>
+          <w:shd w:val="clear" w:color="auto" w:fill="FFFFFF"/>
+          <w:lang w:eastAsia="ru-RU"/>
+        </w:rPr>
+        <w:t xml:space="preserve"> 7:</w:t>
+      </w:r>
+      <w:bookmarkStart w:id="0" w:name="_GoBack"/>
+      <w:bookmarkEnd w:id="0"/>
     </w:p>
     <w:p>
       <w:pPr>

</xml_diff>